<commit_message>
Some more question added
</commit_message>
<xml_diff>
--- a/Unique_Questions.docx
+++ b/Unique_Questions.docx
@@ -4494,6 +4494,409 @@
       </w:pPr>
       <w:r>
         <w:rPr/>
+      </w:r>
+    </w:p>
+    <w:p>
+      <w:pPr>
+        <w:pStyle w:val="PreformattedText"/>
+        <w:bidi w:val="0"/>
+        <w:spacing w:before="0" w:after="0"/>
+        <w:jc w:val="left"/>
+        <w:rPr/>
+      </w:pPr>
+      <w:r>
+        <w:rPr/>
+      </w:r>
+    </w:p>
+    <w:p>
+      <w:pPr>
+        <w:pStyle w:val="PreformattedText"/>
+        <w:bidi w:val="0"/>
+        <w:spacing w:before="0" w:after="0"/>
+        <w:jc w:val="left"/>
+        <w:rPr/>
+      </w:pPr>
+      <w:r>
+        <w:rPr/>
+      </w:r>
+    </w:p>
+    <w:p>
+      <w:pPr>
+        <w:pStyle w:val="PreformattedText"/>
+        <w:bidi w:val="0"/>
+        <w:spacing w:before="0" w:after="0"/>
+        <w:jc w:val="left"/>
+        <w:rPr/>
+      </w:pPr>
+      <w:r>
+        <w:rPr/>
+        <w:t>8.   Count Pairs in array whose sum is divisible by k</w:t>
+      </w:r>
+    </w:p>
+    <w:p>
+      <w:pPr>
+        <w:pStyle w:val="PreformattedText"/>
+        <w:bidi w:val="0"/>
+        <w:spacing w:before="0" w:after="0"/>
+        <w:jc w:val="left"/>
+        <w:rPr/>
+      </w:pPr>
+      <w:r>
+        <w:rPr/>
+      </w:r>
+    </w:p>
+    <w:p>
+      <w:pPr>
+        <w:pStyle w:val="PreformattedText"/>
+        <w:bidi w:val="0"/>
+        <w:spacing w:before="0" w:after="0"/>
+        <w:jc w:val="left"/>
+        <w:rPr/>
+      </w:pPr>
+      <w:r>
+        <w:rPr/>
+        <w:t>ANS.    1</w:t>
+      </w:r>
+      <w:r>
+        <w:rPr>
+          <w:vertAlign w:val="superscript"/>
+        </w:rPr>
+        <w:t>st</w:t>
+      </w:r>
+      <w:r>
+        <w:rPr/>
+        <w:t xml:space="preserve"> approach (O(n2)):</w:t>
+      </w:r>
+    </w:p>
+    <w:p>
+      <w:pPr>
+        <w:pStyle w:val="PreformattedText"/>
+        <w:bidi w:val="0"/>
+        <w:spacing w:before="0" w:after="0"/>
+        <w:jc w:val="left"/>
+        <w:rPr/>
+      </w:pPr>
+      <w:r>
+        <w:rPr/>
+      </w:r>
+    </w:p>
+    <w:p>
+      <w:pPr>
+        <w:pStyle w:val="PreformattedText"/>
+        <w:bidi w:val="0"/>
+        <w:spacing w:before="0" w:after="0"/>
+        <w:jc w:val="left"/>
+        <w:rPr/>
+      </w:pPr>
+      <w:r>
+        <w:rPr/>
+        <w:t xml:space="preserve">        </w:t>
+      </w:r>
+      <w:r>
+        <w:rPr/>
+        <w:t>2</w:t>
+      </w:r>
+      <w:r>
+        <w:rPr>
+          <w:vertAlign w:val="superscript"/>
+        </w:rPr>
+        <w:t>nd</w:t>
+      </w:r>
+      <w:r>
+        <w:rPr/>
+        <w:t xml:space="preserve"> approach (O(n)):</w:t>
+      </w:r>
+    </w:p>
+    <w:p>
+      <w:pPr>
+        <w:pStyle w:val="PreformattedText"/>
+        <w:bidi w:val="0"/>
+        <w:spacing w:before="0" w:after="0"/>
+        <w:jc w:val="left"/>
+        <w:rPr/>
+      </w:pPr>
+      <w:r>
+        <w:rPr/>
+      </w:r>
+    </w:p>
+    <w:p>
+      <w:pPr>
+        <w:pStyle w:val="PreformattedText"/>
+        <w:bidi w:val="0"/>
+        <w:spacing w:before="0" w:after="0"/>
+        <w:jc w:val="left"/>
+        <w:rPr/>
+      </w:pPr>
+      <w:r>
+        <w:rPr/>
+        <w:t xml:space="preserve">          </w:t>
+      </w:r>
+    </w:p>
+    <w:p>
+      <w:pPr>
+        <w:pStyle w:val="PreformattedText"/>
+        <w:bidi w:val="0"/>
+        <w:spacing w:before="0" w:after="0"/>
+        <w:jc w:val="left"/>
+        <w:rPr/>
+      </w:pPr>
+      <w:r>
+        <w:rPr/>
+      </w:r>
+    </w:p>
+    <w:p>
+      <w:pPr>
+        <w:pStyle w:val="PreformattedText"/>
+        <w:bidi w:val="0"/>
+        <w:spacing w:before="0" w:after="0"/>
+        <w:jc w:val="left"/>
+        <w:rPr/>
+      </w:pPr>
+      <w:r>
+        <w:rPr/>
+        <w:t>int countKdivPairs(int A[], int n, int K)</w:t>
+      </w:r>
+    </w:p>
+    <w:p>
+      <w:pPr>
+        <w:pStyle w:val="PreformattedText"/>
+        <w:bidi w:val="0"/>
+        <w:spacing w:before="0" w:after="0"/>
+        <w:jc w:val="left"/>
+        <w:rPr/>
+      </w:pPr>
+      <w:r>
+        <w:rPr/>
+        <w:t>{</w:t>
+      </w:r>
+    </w:p>
+    <w:p>
+      <w:pPr>
+        <w:pStyle w:val="PreformattedText"/>
+        <w:bidi w:val="0"/>
+        <w:spacing w:before="0" w:after="0"/>
+        <w:jc w:val="left"/>
+        <w:rPr/>
+      </w:pPr>
+      <w:r>
+        <w:rPr/>
+        <w:t xml:space="preserve">  </w:t>
+      </w:r>
+    </w:p>
+    <w:p>
+      <w:pPr>
+        <w:pStyle w:val="PreformattedText"/>
+        <w:bidi w:val="0"/>
+        <w:spacing w:before="0" w:after="0"/>
+        <w:jc w:val="left"/>
+        <w:rPr/>
+      </w:pPr>
+      <w:r>
+        <w:rPr/>
+        <w:t xml:space="preserve">    </w:t>
+      </w:r>
+      <w:r>
+        <w:rPr/>
+        <w:t>int freq[k]={0};</w:t>
+      </w:r>
+    </w:p>
+    <w:p>
+      <w:pPr>
+        <w:pStyle w:val="PreformattedText"/>
+        <w:bidi w:val="0"/>
+        <w:spacing w:before="0" w:after="0"/>
+        <w:jc w:val="left"/>
+        <w:rPr/>
+      </w:pPr>
+      <w:r>
+        <w:rPr/>
+      </w:r>
+    </w:p>
+    <w:p>
+      <w:pPr>
+        <w:pStyle w:val="PreformattedText"/>
+        <w:bidi w:val="0"/>
+        <w:spacing w:before="0" w:after="0"/>
+        <w:jc w:val="left"/>
+        <w:rPr/>
+      </w:pPr>
+      <w:r>
+        <w:rPr/>
+        <w:t xml:space="preserve">    </w:t>
+      </w:r>
+      <w:r>
+        <w:rPr/>
+        <w:t>for (int i = 0; i &lt; n; i++)</w:t>
+      </w:r>
+    </w:p>
+    <w:p>
+      <w:pPr>
+        <w:pStyle w:val="PreformattedText"/>
+        <w:bidi w:val="0"/>
+        <w:spacing w:before="0" w:after="0"/>
+        <w:jc w:val="left"/>
+        <w:rPr/>
+      </w:pPr>
+      <w:r>
+        <w:rPr/>
+        <w:t xml:space="preserve">        </w:t>
+      </w:r>
+      <w:r>
+        <w:rPr/>
+        <w:t>++freq[A[i] % K];</w:t>
+      </w:r>
+    </w:p>
+    <w:p>
+      <w:pPr>
+        <w:pStyle w:val="PreformattedText"/>
+        <w:bidi w:val="0"/>
+        <w:spacing w:before="0" w:after="0"/>
+        <w:jc w:val="left"/>
+        <w:rPr/>
+      </w:pPr>
+      <w:r>
+        <w:rPr/>
+        <w:t xml:space="preserve"> </w:t>
+      </w:r>
+    </w:p>
+    <w:p>
+      <w:pPr>
+        <w:pStyle w:val="PreformattedText"/>
+        <w:bidi w:val="0"/>
+        <w:spacing w:before="0" w:after="0"/>
+        <w:jc w:val="left"/>
+        <w:rPr/>
+      </w:pPr>
+      <w:r>
+        <w:rPr/>
+        <w:t xml:space="preserve">    </w:t>
+      </w:r>
+      <w:r>
+        <w:rPr/>
+        <w:t>int sum = freq[0] * (freq[0] - 1) / 2;</w:t>
+      </w:r>
+    </w:p>
+    <w:p>
+      <w:pPr>
+        <w:pStyle w:val="PreformattedText"/>
+        <w:bidi w:val="0"/>
+        <w:spacing w:before="0" w:after="0"/>
+        <w:jc w:val="left"/>
+        <w:rPr/>
+      </w:pPr>
+      <w:r>
+        <w:rPr/>
+        <w:t xml:space="preserve"> </w:t>
+      </w:r>
+    </w:p>
+    <w:p>
+      <w:pPr>
+        <w:pStyle w:val="PreformattedText"/>
+        <w:bidi w:val="0"/>
+        <w:spacing w:before="0" w:after="0"/>
+        <w:jc w:val="left"/>
+        <w:rPr/>
+      </w:pPr>
+      <w:r>
+        <w:rPr/>
+        <w:t xml:space="preserve">    </w:t>
+      </w:r>
+      <w:r>
+        <w:rPr/>
+        <w:t>for (int i = 1; i &lt;= K / 2 &amp;&amp; i != (K - i); i++)</w:t>
+      </w:r>
+    </w:p>
+    <w:p>
+      <w:pPr>
+        <w:pStyle w:val="PreformattedText"/>
+        <w:bidi w:val="0"/>
+        <w:spacing w:before="0" w:after="0"/>
+        <w:jc w:val="left"/>
+        <w:rPr/>
+      </w:pPr>
+      <w:r>
+        <w:rPr/>
+        <w:t xml:space="preserve">        </w:t>
+      </w:r>
+      <w:r>
+        <w:rPr/>
+        <w:t>sum += freq[i] * freq[K – i];</w:t>
+      </w:r>
+    </w:p>
+    <w:p>
+      <w:pPr>
+        <w:pStyle w:val="PreformattedText"/>
+        <w:bidi w:val="0"/>
+        <w:spacing w:before="0" w:after="0"/>
+        <w:jc w:val="left"/>
+        <w:rPr/>
+      </w:pPr>
+      <w:r>
+        <w:rPr/>
+      </w:r>
+    </w:p>
+    <w:p>
+      <w:pPr>
+        <w:pStyle w:val="PreformattedText"/>
+        <w:bidi w:val="0"/>
+        <w:spacing w:before="0" w:after="0"/>
+        <w:jc w:val="left"/>
+        <w:rPr/>
+      </w:pPr>
+      <w:r>
+        <w:rPr/>
+        <w:t xml:space="preserve">    </w:t>
+      </w:r>
+      <w:r>
+        <w:rPr/>
+        <w:t>if (K % 2 == 0)</w:t>
+      </w:r>
+    </w:p>
+    <w:p>
+      <w:pPr>
+        <w:pStyle w:val="PreformattedText"/>
+        <w:bidi w:val="0"/>
+        <w:spacing w:before="0" w:after="0"/>
+        <w:jc w:val="left"/>
+        <w:rPr/>
+      </w:pPr>
+      <w:r>
+        <w:rPr/>
+        <w:t xml:space="preserve">        </w:t>
+      </w:r>
+      <w:r>
+        <w:rPr/>
+        <w:t>sum += (freq[K / 2] * (freq[K / 2] - 1) / 2);</w:t>
+      </w:r>
+    </w:p>
+    <w:p>
+      <w:pPr>
+        <w:pStyle w:val="PreformattedText"/>
+        <w:bidi w:val="0"/>
+        <w:spacing w:before="0" w:after="0"/>
+        <w:jc w:val="left"/>
+        <w:rPr/>
+      </w:pPr>
+      <w:r>
+        <w:rPr/>
+        <w:t xml:space="preserve">    </w:t>
+      </w:r>
+      <w:r>
+        <w:rPr/>
+        <w:t>return sum;</w:t>
+      </w:r>
+    </w:p>
+    <w:p>
+      <w:pPr>
+        <w:pStyle w:val="PreformattedText"/>
+        <w:bidi w:val="0"/>
+        <w:spacing w:before="0" w:after="0"/>
+        <w:jc w:val="left"/>
+        <w:rPr/>
+      </w:pPr>
+      <w:r>
+        <w:rPr/>
+        <w:t>}</w:t>
       </w:r>
     </w:p>
     <w:p>
@@ -4560,6 +4963,7 @@
       <w:pgNumType w:fmt="decimal"/>
       <w:formProt w:val="false"/>
       <w:textDirection w:val="lrTb"/>
+      <w:docGrid w:type="default" w:linePitch="100" w:charSpace="0"/>
     </w:sectPr>
   </w:body>
 </w:document>
@@ -4571,7 +4975,6 @@
     <w:rPrDefault>
       <w:rPr>
         <w:rFonts w:ascii="Liberation Serif" w:hAnsi="Liberation Serif" w:eastAsia="Noto Serif CJK SC" w:cs="Lohit Devanagari"/>
-        <w:sz w:val="24"/>
         <w:szCs w:val="24"/>
         <w:lang w:val="en-IN" w:eastAsia="zh-CN" w:bidi="hi-IN"/>
       </w:rPr>
@@ -4587,11 +4990,15 @@
     <w:qFormat/>
     <w:pPr>
       <w:widowControl w:val="false"/>
+      <w:suppressAutoHyphens w:val="true"/>
       <w:bidi w:val="0"/>
+      <w:spacing w:before="0" w:after="0"/>
+      <w:jc w:val="left"/>
     </w:pPr>
     <w:rPr>
       <w:rFonts w:ascii="Liberation Serif" w:hAnsi="Liberation Serif" w:eastAsia="Noto Serif CJK SC" w:cs="Lohit Devanagari"/>
       <w:color w:val="auto"/>
+      <w:kern w:val="0"/>
       <w:sz w:val="24"/>
       <w:szCs w:val="24"/>
       <w:lang w:val="en-IN" w:eastAsia="zh-CN" w:bidi="hi-IN"/>

</xml_diff>

<commit_message>
Binary To Gray, Gray To Binary Added
</commit_message>
<xml_diff>
--- a/Unique_Questions.docx
+++ b/Unique_Questions.docx
@@ -1,6 +1,6 @@
 
 <file path=word/document.xml><?xml version="1.0" encoding="utf-8"?>
-<w:document xmlns:wpc="http://schemas.microsoft.com/office/word/2010/wordprocessingCanvas" xmlns:cx="http://schemas.microsoft.com/office/drawing/2014/chartex" xmlns:cx1="http://schemas.microsoft.com/office/drawing/2015/9/8/chartex" xmlns:cx2="http://schemas.microsoft.com/office/drawing/2015/10/21/chartex" xmlns:cx3="http://schemas.microsoft.com/office/drawing/2016/5/9/chartex" xmlns:cx4="http://schemas.microsoft.com/office/drawing/2016/5/10/chartex" xmlns:cx5="http://schemas.microsoft.com/office/drawing/2016/5/11/chartex" xmlns:cx6="http://schemas.microsoft.com/office/drawing/2016/5/12/chartex" xmlns:cx7="http://schemas.microsoft.com/office/drawing/2016/5/13/chartex" xmlns:cx8="http://schemas.microsoft.com/office/drawing/2016/5/14/chartex" xmlns:mc="http://schemas.openxmlformats.org/markup-compatibility/2006" xmlns:aink="http://schemas.microsoft.com/office/drawing/2016/ink" xmlns:am3d="http://schemas.microsoft.com/office/drawing/2017/model3d" xmlns:o="urn:schemas-microsoft-com:office:office" xmlns:oel="http://schemas.microsoft.com/office/2019/extlst" xmlns:r="http://schemas.openxmlformats.org/officeDocument/2006/relationships" xmlns:m="http://schemas.openxmlformats.org/officeDocument/2006/math" xmlns:v="urn:schemas-microsoft-com:vml" xmlns:wp14="http://schemas.microsoft.com/office/word/2010/wordprocessingDrawing" xmlns:wp="http://schemas.openxmlformats.org/drawingml/2006/wordprocessingDrawing" xmlns:w10="urn:schemas-microsoft-com:office:word" xmlns:w="http://schemas.openxmlformats.org/wordprocessingml/2006/main" xmlns:w14="http://schemas.microsoft.com/office/word/2010/wordml" xmlns:w15="http://schemas.microsoft.com/office/word/2012/wordml" xmlns:w16cex="http://schemas.microsoft.com/office/word/2018/wordml/cex" xmlns:w16cid="http://schemas.microsoft.com/office/word/2016/wordml/cid" xmlns:w16="http://schemas.microsoft.com/office/word/2018/wordml" xmlns:w16du="http://schemas.microsoft.com/office/word/2023/wordml/word16du" xmlns:w16sdtdh="http://schemas.microsoft.com/office/word/2020/wordml/sdtdatahash" xmlns:w16se="http://schemas.microsoft.com/office/word/2015/wordml/symex" xmlns:wpg="http://schemas.microsoft.com/office/word/2010/wordprocessingGroup" xmlns:wpi="http://schemas.microsoft.com/office/word/2010/wordprocessingInk" xmlns:wne="http://schemas.microsoft.com/office/word/2006/wordml" xmlns:wps="http://schemas.microsoft.com/office/word/2010/wordprocessingShape" mc:Ignorable="w14 w15 w16se w16cid w16 w16cex w16sdtdh wp14">
+<w:document xmlns:wpc="http://schemas.microsoft.com/office/word/2010/wordprocessingCanvas" xmlns:cx="http://schemas.microsoft.com/office/drawing/2014/chartex" xmlns:cx1="http://schemas.microsoft.com/office/drawing/2015/9/8/chartex" xmlns:cx2="http://schemas.microsoft.com/office/drawing/2015/10/21/chartex" xmlns:cx3="http://schemas.microsoft.com/office/drawing/2016/5/9/chartex" xmlns:cx4="http://schemas.microsoft.com/office/drawing/2016/5/10/chartex" xmlns:cx5="http://schemas.microsoft.com/office/drawing/2016/5/11/chartex" xmlns:cx6="http://schemas.microsoft.com/office/drawing/2016/5/12/chartex" xmlns:cx7="http://schemas.microsoft.com/office/drawing/2016/5/13/chartex" xmlns:cx8="http://schemas.microsoft.com/office/drawing/2016/5/14/chartex" xmlns:mc="http://schemas.openxmlformats.org/markup-compatibility/2006" xmlns:aink="http://schemas.microsoft.com/office/drawing/2016/ink" xmlns:am3d="http://schemas.microsoft.com/office/drawing/2017/model3d" xmlns:o="urn:schemas-microsoft-com:office:office" xmlns:oel="http://schemas.microsoft.com/office/2019/extlst" xmlns:r="http://schemas.openxmlformats.org/officeDocument/2006/relationships" xmlns:m="http://schemas.openxmlformats.org/officeDocument/2006/math" xmlns:v="urn:schemas-microsoft-com:vml" xmlns:wp14="http://schemas.microsoft.com/office/word/2010/wordprocessingDrawing" xmlns:wp="http://schemas.openxmlformats.org/drawingml/2006/wordprocessingDrawing" xmlns:w10="urn:schemas-microsoft-com:office:word" xmlns:w="http://schemas.openxmlformats.org/wordprocessingml/2006/main" xmlns:w14="http://schemas.microsoft.com/office/word/2010/wordml" xmlns:w15="http://schemas.microsoft.com/office/word/2012/wordml" xmlns:w16cex="http://schemas.microsoft.com/office/word/2018/wordml/cex" xmlns:w16cid="http://schemas.microsoft.com/office/word/2016/wordml/cid" xmlns:w16="http://schemas.microsoft.com/office/word/2018/wordml" xmlns:w16sdtdh="http://schemas.microsoft.com/office/word/2020/wordml/sdtdatahash" xmlns:w16se="http://schemas.microsoft.com/office/word/2015/wordml/symex" xmlns:wpg="http://schemas.microsoft.com/office/word/2010/wordprocessingGroup" xmlns:wpi="http://schemas.microsoft.com/office/word/2010/wordprocessingInk" xmlns:wne="http://schemas.microsoft.com/office/word/2006/wordml" xmlns:wps="http://schemas.microsoft.com/office/word/2010/wordprocessingShape" mc:Ignorable="w14 w15 w16se w16cid w16 w16cex w16sdtdh wp14">
   <w:body>
     <w:p>
       <w:pPr>
@@ -6812,15 +6812,7 @@
         <w:pStyle w:val="PreformattedText"/>
       </w:pPr>
       <w:r>
-        <w:t xml:space="preserve">21. </w:t>
-      </w:r>
-      <w:proofErr w:type="spellStart"/>
-      <w:r>
-        <w:t>Preorder</w:t>
-      </w:r>
-      <w:proofErr w:type="spellEnd"/>
-      <w:r>
-        <w:t xml:space="preserve">, </w:t>
+        <w:t xml:space="preserve">21. Preorder, </w:t>
       </w:r>
       <w:proofErr w:type="spellStart"/>
       <w:r>
@@ -7326,15 +7318,7 @@
         <w:t xml:space="preserve">26. </w:t>
       </w:r>
       <w:r>
-        <w:t xml:space="preserve">Construct Binary Tree from </w:t>
-      </w:r>
-      <w:proofErr w:type="spellStart"/>
-      <w:r>
-        <w:t>Preorder</w:t>
-      </w:r>
-      <w:proofErr w:type="spellEnd"/>
-      <w:r>
-        <w:t xml:space="preserve"> and </w:t>
+        <w:t xml:space="preserve">Construct Binary Tree from Preorder and </w:t>
       </w:r>
       <w:proofErr w:type="spellStart"/>
       <w:r>
@@ -7523,15 +7507,7 @@
       </w:r>
       <w:proofErr w:type="spellEnd"/>
       <w:r>
-        <w:t>(</w:t>
-      </w:r>
-      <w:proofErr w:type="spellStart"/>
-      <w:r>
-        <w:t>preorder</w:t>
-      </w:r>
-      <w:proofErr w:type="spellEnd"/>
-      <w:r>
-        <w:t>[</w:t>
+        <w:t>(preorder[</w:t>
       </w:r>
       <w:proofErr w:type="spellStart"/>
       <w:r>
@@ -7667,15 +7643,7 @@
       </w:r>
       <w:proofErr w:type="spellEnd"/>
       <w:r>
-        <w:t xml:space="preserve">(vector&lt;int&gt;&amp; </w:t>
-      </w:r>
-      <w:proofErr w:type="spellStart"/>
-      <w:r>
-        <w:t>preorder</w:t>
-      </w:r>
-      <w:proofErr w:type="spellEnd"/>
-      <w:r>
-        <w:t xml:space="preserve">, vector&lt;int&gt;&amp; </w:t>
+        <w:t xml:space="preserve">(vector&lt;int&gt;&amp; preorder, vector&lt;int&gt;&amp; </w:t>
       </w:r>
       <w:proofErr w:type="spellStart"/>
       <w:r>
@@ -14044,68 +14012,755 @@
         <w:pStyle w:val="PreformattedText"/>
       </w:pPr>
       <w:r>
-        <w:t xml:space="preserve">39. </w:t>
-      </w:r>
-      <w:r>
-        <w:t>Given an array of n</w:t>
-      </w:r>
+        <w:t>39. Given an array of n integers, your task is to find the maximum sum of values in a contiguous subarray with length between a and b.</w:t>
+      </w:r>
+    </w:p>
+    <w:p>
+      <w:pPr>
+        <w:pStyle w:val="PreformattedText"/>
+      </w:pPr>
+    </w:p>
+    <w:p>
+      <w:pPr>
+        <w:pStyle w:val="PreformattedText"/>
+      </w:pPr>
+      <w:r>
+        <w:t>Ans.</w:t>
+      </w:r>
+    </w:p>
+    <w:p>
+      <w:pPr>
+        <w:pStyle w:val="PreformattedText"/>
+      </w:pPr>
+    </w:p>
+    <w:p>
+      <w:pPr>
+        <w:pStyle w:val="PreformattedText"/>
+      </w:pPr>
+      <w:r>
+        <w:t xml:space="preserve">We will compute the array of prefix sums </w:t>
+      </w:r>
+      <w:proofErr w:type="spellStart"/>
+      <w:r>
+        <w:t>prefix_sums</w:t>
+      </w:r>
+      <w:proofErr w:type="spellEnd"/>
+      <w:r>
+        <w:t xml:space="preserve"> first. Then for each index </w:t>
+      </w:r>
+      <w:proofErr w:type="spellStart"/>
+      <w:r>
+        <w:t>s</w:t>
+      </w:r>
+      <w:proofErr w:type="spellEnd"/>
+      <w:r>
+        <w:t xml:space="preserve">, we will compute the maximum elements of </w:t>
+      </w:r>
+      <w:proofErr w:type="spellStart"/>
+      <w:r>
+        <w:t>prefix_sums</w:t>
+      </w:r>
+      <w:proofErr w:type="spellEnd"/>
+      <w:r>
+        <w:t>[</w:t>
+      </w:r>
+      <w:proofErr w:type="spellStart"/>
+      <w:r>
+        <w:t>s+a</w:t>
+      </w:r>
+      <w:proofErr w:type="spellEnd"/>
+      <w:r>
+        <w:t>..</w:t>
+      </w:r>
+      <w:proofErr w:type="spellStart"/>
+      <w:r>
+        <w:t>s+b</w:t>
+      </w:r>
+      <w:proofErr w:type="spellEnd"/>
+      <w:r>
+        <w:t xml:space="preserve">]. The difference between </w:t>
+      </w:r>
+      <w:proofErr w:type="spellStart"/>
+      <w:r>
+        <w:t>prefix_sum</w:t>
+      </w:r>
+      <w:proofErr w:type="spellEnd"/>
+      <w:r>
+        <w:t>[s] and that maximum element is the maximum sum of a subarray that starts at index s + 1 and of length between a and b.</w:t>
+      </w:r>
+    </w:p>
+    <w:p>
+      <w:pPr>
+        <w:pStyle w:val="PreformattedText"/>
+      </w:pPr>
+    </w:p>
+    <w:p>
+      <w:pPr>
+        <w:pStyle w:val="PreformattedText"/>
+      </w:pPr>
+      <w:r>
+        <w:t>#include &lt;bits/</w:t>
+      </w:r>
+      <w:proofErr w:type="spellStart"/>
+      <w:r>
+        <w:t>stdc</w:t>
+      </w:r>
+      <w:proofErr w:type="spellEnd"/>
+      <w:r>
+        <w:t>++.h&gt;</w:t>
+      </w:r>
+    </w:p>
+    <w:p>
+      <w:pPr>
+        <w:pStyle w:val="PreformattedText"/>
+      </w:pPr>
+    </w:p>
+    <w:p>
+      <w:pPr>
+        <w:pStyle w:val="PreformattedText"/>
+      </w:pPr>
+      <w:r>
+        <w:t>using namespace std;</w:t>
+      </w:r>
+    </w:p>
+    <w:p>
+      <w:pPr>
+        <w:pStyle w:val="PreformattedText"/>
+      </w:pPr>
+      <w:r>
+        <w:t xml:space="preserve">typedef long </w:t>
+      </w:r>
+      <w:proofErr w:type="spellStart"/>
+      <w:r>
+        <w:t>long</w:t>
+      </w:r>
+      <w:proofErr w:type="spellEnd"/>
       <w:r>
         <w:t xml:space="preserve"> </w:t>
       </w:r>
-      <w:r>
-        <w:t>integers, your task is to find the maximum sum of values in a contiguous subarray with length between a</w:t>
-      </w:r>
-      <w:r>
-        <w:t xml:space="preserve"> </w:t>
-      </w:r>
-      <w:r>
-        <w:t>and b.</w:t>
-      </w:r>
-    </w:p>
-    <w:p>
-      <w:pPr>
-        <w:pStyle w:val="PreformattedText"/>
-      </w:pPr>
-    </w:p>
-    <w:p>
-      <w:pPr>
-        <w:pStyle w:val="PreformattedText"/>
-      </w:pPr>
-      <w:r>
-        <w:t>Ans.</w:t>
-      </w:r>
-    </w:p>
-    <w:p>
-      <w:pPr>
-        <w:pStyle w:val="PreformattedText"/>
-      </w:pPr>
-    </w:p>
-    <w:p>
-      <w:pPr>
-        <w:pStyle w:val="PreformattedText"/>
-      </w:pPr>
-      <w:r>
-        <w:t xml:space="preserve">We will compute the array of prefix sums </w:t>
-      </w:r>
-      <w:proofErr w:type="spellStart"/>
-      <w:r>
-        <w:t>prefix_sums</w:t>
-      </w:r>
-      <w:proofErr w:type="spellEnd"/>
-      <w:r>
-        <w:t xml:space="preserve"> first. Then for each index </w:t>
-      </w:r>
-      <w:proofErr w:type="spellStart"/>
-      <w:r>
-        <w:t>s</w:t>
-      </w:r>
-      <w:proofErr w:type="spellEnd"/>
-      <w:r>
-        <w:t xml:space="preserve">, we will compute the maximum elements of </w:t>
-      </w:r>
-      <w:proofErr w:type="spellStart"/>
-      <w:r>
-        <w:t>prefix_sums</w:t>
+      <w:proofErr w:type="spellStart"/>
+      <w:r>
+        <w:t>ll</w:t>
+      </w:r>
+      <w:proofErr w:type="spellEnd"/>
+      <w:r>
+        <w:t>;</w:t>
+      </w:r>
+    </w:p>
+    <w:p>
+      <w:pPr>
+        <w:pStyle w:val="PreformattedText"/>
+      </w:pPr>
+      <w:proofErr w:type="spellStart"/>
+      <w:r>
+        <w:t>const</w:t>
+      </w:r>
+      <w:proofErr w:type="spellEnd"/>
+      <w:r>
+        <w:t xml:space="preserve"> int </w:t>
+      </w:r>
+      <w:proofErr w:type="spellStart"/>
+      <w:r>
+        <w:t>maxN</w:t>
+      </w:r>
+      <w:proofErr w:type="spellEnd"/>
+      <w:r>
+        <w:t xml:space="preserve"> = 2e5+1;</w:t>
+      </w:r>
+    </w:p>
+    <w:p>
+      <w:pPr>
+        <w:pStyle w:val="PreformattedText"/>
+      </w:pPr>
+    </w:p>
+    <w:p>
+      <w:pPr>
+        <w:pStyle w:val="PreformattedText"/>
+      </w:pPr>
+      <w:r>
+        <w:t>int N, A, B;</w:t>
+      </w:r>
+    </w:p>
+    <w:p>
+      <w:pPr>
+        <w:pStyle w:val="PreformattedText"/>
+      </w:pPr>
+      <w:proofErr w:type="spellStart"/>
+      <w:r>
+        <w:t>ll</w:t>
+      </w:r>
+      <w:proofErr w:type="spellEnd"/>
+      <w:r>
+        <w:t xml:space="preserve"> pre[</w:t>
+      </w:r>
+      <w:proofErr w:type="spellStart"/>
+      <w:r>
+        <w:t>maxN</w:t>
+      </w:r>
+      <w:proofErr w:type="spellEnd"/>
+      <w:r>
+        <w:t>];</w:t>
+      </w:r>
+    </w:p>
+    <w:p>
+      <w:pPr>
+        <w:pStyle w:val="PreformattedText"/>
+      </w:pPr>
+      <w:r>
+        <w:t>multiset&lt;</w:t>
+      </w:r>
+      <w:proofErr w:type="spellStart"/>
+      <w:r>
+        <w:t>ll</w:t>
+      </w:r>
+      <w:proofErr w:type="spellEnd"/>
+      <w:r>
+        <w:t>&gt; S;</w:t>
+      </w:r>
+    </w:p>
+    <w:p>
+      <w:pPr>
+        <w:pStyle w:val="PreformattedText"/>
+      </w:pPr>
+    </w:p>
+    <w:p>
+      <w:pPr>
+        <w:pStyle w:val="PreformattedText"/>
+      </w:pPr>
+      <w:r>
+        <w:t>int main(){</w:t>
+      </w:r>
+    </w:p>
+    <w:p>
+      <w:pPr>
+        <w:pStyle w:val="PreformattedText"/>
+      </w:pPr>
+      <w:r>
+        <w:t xml:space="preserve">    </w:t>
+      </w:r>
+      <w:proofErr w:type="spellStart"/>
+      <w:r>
+        <w:t>scanf</w:t>
+      </w:r>
+      <w:proofErr w:type="spellEnd"/>
+      <w:r>
+        <w:t>("%d %d %d", &amp;N, &amp;A, &amp;B);</w:t>
+      </w:r>
+    </w:p>
+    <w:p>
+      <w:pPr>
+        <w:pStyle w:val="PreformattedText"/>
+      </w:pPr>
+      <w:r>
+        <w:t xml:space="preserve">    for(int </w:t>
+      </w:r>
+      <w:proofErr w:type="spellStart"/>
+      <w:r>
+        <w:t>i</w:t>
+      </w:r>
+      <w:proofErr w:type="spellEnd"/>
+      <w:r>
+        <w:t xml:space="preserve"> = 1; </w:t>
+      </w:r>
+      <w:proofErr w:type="spellStart"/>
+      <w:r>
+        <w:t>i</w:t>
+      </w:r>
+      <w:proofErr w:type="spellEnd"/>
+      <w:r>
+        <w:t xml:space="preserve"> &lt;= N; </w:t>
+      </w:r>
+      <w:proofErr w:type="spellStart"/>
+      <w:r>
+        <w:t>i</w:t>
+      </w:r>
+      <w:proofErr w:type="spellEnd"/>
+      <w:r>
+        <w:t>++){</w:t>
+      </w:r>
+    </w:p>
+    <w:p>
+      <w:pPr>
+        <w:pStyle w:val="PreformattedText"/>
+      </w:pPr>
+      <w:r>
+        <w:t xml:space="preserve">        </w:t>
+      </w:r>
+      <w:proofErr w:type="spellStart"/>
+      <w:r>
+        <w:t>scanf</w:t>
+      </w:r>
+      <w:proofErr w:type="spellEnd"/>
+      <w:r>
+        <w:t>("%</w:t>
+      </w:r>
+      <w:proofErr w:type="spellStart"/>
+      <w:r>
+        <w:t>lld</w:t>
+      </w:r>
+      <w:proofErr w:type="spellEnd"/>
+      <w:r>
+        <w:t>", &amp;pre[</w:t>
+      </w:r>
+      <w:proofErr w:type="spellStart"/>
+      <w:r>
+        <w:t>i</w:t>
+      </w:r>
+      <w:proofErr w:type="spellEnd"/>
+      <w:r>
+        <w:t>]);</w:t>
+      </w:r>
+    </w:p>
+    <w:p>
+      <w:pPr>
+        <w:pStyle w:val="PreformattedText"/>
+      </w:pPr>
+      <w:r>
+        <w:t xml:space="preserve">        pre[</w:t>
+      </w:r>
+      <w:proofErr w:type="spellStart"/>
+      <w:r>
+        <w:t>i</w:t>
+      </w:r>
+      <w:proofErr w:type="spellEnd"/>
+      <w:r>
+        <w:t>] += pre[i-1];</w:t>
+      </w:r>
+    </w:p>
+    <w:p>
+      <w:pPr>
+        <w:pStyle w:val="PreformattedText"/>
+      </w:pPr>
+      <w:r>
+        <w:t xml:space="preserve">    }</w:t>
+      </w:r>
+    </w:p>
+    <w:p>
+      <w:pPr>
+        <w:pStyle w:val="PreformattedText"/>
+      </w:pPr>
+    </w:p>
+    <w:p>
+      <w:pPr>
+        <w:pStyle w:val="PreformattedText"/>
+      </w:pPr>
+      <w:r>
+        <w:t xml:space="preserve">    for(int </w:t>
+      </w:r>
+      <w:proofErr w:type="spellStart"/>
+      <w:r>
+        <w:t>i</w:t>
+      </w:r>
+      <w:proofErr w:type="spellEnd"/>
+      <w:r>
+        <w:t xml:space="preserve"> = A; </w:t>
+      </w:r>
+      <w:proofErr w:type="spellStart"/>
+      <w:r>
+        <w:t>i</w:t>
+      </w:r>
+      <w:proofErr w:type="spellEnd"/>
+      <w:r>
+        <w:t xml:space="preserve"> &lt;= B; </w:t>
+      </w:r>
+      <w:proofErr w:type="spellStart"/>
+      <w:r>
+        <w:t>i</w:t>
+      </w:r>
+      <w:proofErr w:type="spellEnd"/>
+      <w:r>
+        <w:t>++)</w:t>
+      </w:r>
+    </w:p>
+    <w:p>
+      <w:pPr>
+        <w:pStyle w:val="PreformattedText"/>
+      </w:pPr>
+      <w:r>
+        <w:t xml:space="preserve">        </w:t>
+      </w:r>
+      <w:proofErr w:type="spellStart"/>
+      <w:r>
+        <w:t>S.insert</w:t>
+      </w:r>
+      <w:proofErr w:type="spellEnd"/>
+      <w:r>
+        <w:t>(pre[</w:t>
+      </w:r>
+      <w:proofErr w:type="spellStart"/>
+      <w:r>
+        <w:t>i</w:t>
+      </w:r>
+      <w:proofErr w:type="spellEnd"/>
+      <w:r>
+        <w:t>]);</w:t>
+      </w:r>
+    </w:p>
+    <w:p>
+      <w:pPr>
+        <w:pStyle w:val="PreformattedText"/>
+      </w:pPr>
+    </w:p>
+    <w:p>
+      <w:pPr>
+        <w:pStyle w:val="PreformattedText"/>
+      </w:pPr>
+      <w:r>
+        <w:t xml:space="preserve">    </w:t>
+      </w:r>
+      <w:proofErr w:type="spellStart"/>
+      <w:r>
+        <w:t>ll</w:t>
+      </w:r>
+      <w:proofErr w:type="spellEnd"/>
+      <w:r>
+        <w:t xml:space="preserve"> best = *</w:t>
+      </w:r>
+      <w:proofErr w:type="spellStart"/>
+      <w:r>
+        <w:t>S.rbegin</w:t>
+      </w:r>
+      <w:proofErr w:type="spellEnd"/>
+      <w:r>
+        <w:t>();</w:t>
+      </w:r>
+    </w:p>
+    <w:p>
+      <w:pPr>
+        <w:pStyle w:val="PreformattedText"/>
+      </w:pPr>
+      <w:r>
+        <w:t xml:space="preserve">    for(int </w:t>
+      </w:r>
+      <w:proofErr w:type="spellStart"/>
+      <w:r>
+        <w:t>i</w:t>
+      </w:r>
+      <w:proofErr w:type="spellEnd"/>
+      <w:r>
+        <w:t xml:space="preserve"> = 1; </w:t>
+      </w:r>
+      <w:proofErr w:type="spellStart"/>
+      <w:r>
+        <w:t>i+A</w:t>
+      </w:r>
+      <w:proofErr w:type="spellEnd"/>
+      <w:r>
+        <w:t xml:space="preserve"> &lt;= N; </w:t>
+      </w:r>
+      <w:proofErr w:type="spellStart"/>
+      <w:r>
+        <w:t>i</w:t>
+      </w:r>
+      <w:proofErr w:type="spellEnd"/>
+      <w:r>
+        <w:t>++){</w:t>
+      </w:r>
+    </w:p>
+    <w:p>
+      <w:pPr>
+        <w:pStyle w:val="PreformattedText"/>
+      </w:pPr>
+      <w:r>
+        <w:t xml:space="preserve">        </w:t>
+      </w:r>
+      <w:proofErr w:type="spellStart"/>
+      <w:r>
+        <w:t>S.erase</w:t>
+      </w:r>
+      <w:proofErr w:type="spellEnd"/>
+      <w:r>
+        <w:t>(pre[i+A-1]);</w:t>
+      </w:r>
+    </w:p>
+    <w:p>
+      <w:pPr>
+        <w:pStyle w:val="PreformattedText"/>
+      </w:pPr>
+      <w:r>
+        <w:t xml:space="preserve">        if(</w:t>
+      </w:r>
+      <w:proofErr w:type="spellStart"/>
+      <w:r>
+        <w:t>i+B</w:t>
+      </w:r>
+      <w:proofErr w:type="spellEnd"/>
+      <w:r>
+        <w:t xml:space="preserve"> &lt;= N)</w:t>
+      </w:r>
+    </w:p>
+    <w:p>
+      <w:pPr>
+        <w:pStyle w:val="PreformattedText"/>
+      </w:pPr>
+      <w:r>
+        <w:t xml:space="preserve">            </w:t>
+      </w:r>
+      <w:proofErr w:type="spellStart"/>
+      <w:r>
+        <w:t>S.insert</w:t>
+      </w:r>
+      <w:proofErr w:type="spellEnd"/>
+      <w:r>
+        <w:t>(pre[</w:t>
+      </w:r>
+      <w:proofErr w:type="spellStart"/>
+      <w:r>
+        <w:t>i+B</w:t>
+      </w:r>
+      <w:proofErr w:type="spellEnd"/>
+      <w:r>
+        <w:t>]);</w:t>
+      </w:r>
+    </w:p>
+    <w:p>
+      <w:pPr>
+        <w:pStyle w:val="PreformattedText"/>
+      </w:pPr>
+      <w:r>
+        <w:t xml:space="preserve">        best = max(best, *</w:t>
+      </w:r>
+      <w:proofErr w:type="spellStart"/>
+      <w:r>
+        <w:t>S.rbegin</w:t>
+      </w:r>
+      <w:proofErr w:type="spellEnd"/>
+      <w:r>
+        <w:t>()-pre[</w:t>
+      </w:r>
+      <w:proofErr w:type="spellStart"/>
+      <w:r>
+        <w:t>i</w:t>
+      </w:r>
+      <w:proofErr w:type="spellEnd"/>
+      <w:r>
+        <w:t>]);</w:t>
+      </w:r>
+    </w:p>
+    <w:p>
+      <w:pPr>
+        <w:pStyle w:val="PreformattedText"/>
+      </w:pPr>
+      <w:r>
+        <w:t xml:space="preserve">    }</w:t>
+      </w:r>
+    </w:p>
+    <w:p>
+      <w:pPr>
+        <w:pStyle w:val="PreformattedText"/>
+      </w:pPr>
+    </w:p>
+    <w:p>
+      <w:pPr>
+        <w:pStyle w:val="PreformattedText"/>
+      </w:pPr>
+      <w:r>
+        <w:t xml:space="preserve">    </w:t>
+      </w:r>
+      <w:proofErr w:type="spellStart"/>
+      <w:r>
+        <w:t>printf</w:t>
+      </w:r>
+      <w:proofErr w:type="spellEnd"/>
+      <w:r>
+        <w:t>("%</w:t>
+      </w:r>
+      <w:proofErr w:type="spellStart"/>
+      <w:r>
+        <w:t>lld</w:t>
+      </w:r>
+      <w:proofErr w:type="spellEnd"/>
+      <w:r>
+        <w:t>\n", best);</w:t>
+      </w:r>
+    </w:p>
+    <w:p>
+      <w:pPr>
+        <w:pStyle w:val="PreformattedText"/>
+      </w:pPr>
+      <w:r>
+        <w:t>}</w:t>
+      </w:r>
+    </w:p>
+    <w:p>
+      <w:pPr>
+        <w:pStyle w:val="PreformattedText"/>
+      </w:pPr>
+    </w:p>
+    <w:p>
+      <w:pPr>
+        <w:pStyle w:val="PreformattedText"/>
+      </w:pPr>
+    </w:p>
+    <w:p>
+      <w:pPr>
+        <w:pStyle w:val="PreformattedText"/>
+      </w:pPr>
+      <w:r>
+        <w:t xml:space="preserve">40. Find the </w:t>
+      </w:r>
+      <w:proofErr w:type="spellStart"/>
+      <w:r>
+        <w:t>len</w:t>
+      </w:r>
+      <w:proofErr w:type="spellEnd"/>
+      <w:r>
+        <w:t xml:space="preserve"> of maximum subarray which contains equal 0 and 1.</w:t>
+      </w:r>
+    </w:p>
+    <w:p>
+      <w:pPr>
+        <w:pStyle w:val="PreformattedText"/>
+      </w:pPr>
+    </w:p>
+    <w:p>
+      <w:pPr>
+        <w:pStyle w:val="PreformattedText"/>
+      </w:pPr>
+      <w:r>
+        <w:t xml:space="preserve">Ans.  </w:t>
+      </w:r>
+    </w:p>
+    <w:p>
+      <w:pPr>
+        <w:pStyle w:val="PreformattedText"/>
+      </w:pPr>
+    </w:p>
+    <w:p>
+      <w:pPr>
+        <w:pStyle w:val="PreformattedText"/>
+      </w:pPr>
+      <w:r>
+        <w:t xml:space="preserve">int </w:t>
+      </w:r>
+      <w:proofErr w:type="spellStart"/>
+      <w:r>
+        <w:t>findMaxLength</w:t>
+      </w:r>
+      <w:proofErr w:type="spellEnd"/>
+      <w:r>
+        <w:t xml:space="preserve">(vector&lt;int&gt;&amp; </w:t>
+      </w:r>
+      <w:proofErr w:type="spellStart"/>
+      <w:r>
+        <w:t>arr</w:t>
+      </w:r>
+      <w:proofErr w:type="spellEnd"/>
+      <w:r>
+        <w:t>) {</w:t>
+      </w:r>
+    </w:p>
+    <w:p>
+      <w:pPr>
+        <w:pStyle w:val="PreformattedText"/>
+      </w:pPr>
+      <w:r>
+        <w:t xml:space="preserve">    int n=</w:t>
+      </w:r>
+      <w:proofErr w:type="spellStart"/>
+      <w:r>
+        <w:t>arr.size</w:t>
+      </w:r>
+      <w:proofErr w:type="spellEnd"/>
+      <w:r>
+        <w:t>();</w:t>
+      </w:r>
+    </w:p>
+    <w:p>
+      <w:pPr>
+        <w:pStyle w:val="PreformattedText"/>
+      </w:pPr>
+      <w:r>
+        <w:t xml:space="preserve">    </w:t>
+      </w:r>
+      <w:proofErr w:type="spellStart"/>
+      <w:r>
+        <w:t>unordered_map</w:t>
+      </w:r>
+      <w:proofErr w:type="spellEnd"/>
+      <w:r>
+        <w:t xml:space="preserve">&lt;int, int&gt; </w:t>
+      </w:r>
+      <w:proofErr w:type="spellStart"/>
+      <w:r>
+        <w:t>hM</w:t>
+      </w:r>
+      <w:proofErr w:type="spellEnd"/>
+      <w:r>
+        <w:t>;</w:t>
+      </w:r>
+    </w:p>
+    <w:p>
+      <w:pPr>
+        <w:pStyle w:val="PreformattedText"/>
+      </w:pPr>
+      <w:r>
+        <w:t xml:space="preserve">    int sum = 0; </w:t>
+      </w:r>
+    </w:p>
+    <w:p>
+      <w:pPr>
+        <w:pStyle w:val="PreformattedText"/>
+      </w:pPr>
+      <w:r>
+        <w:t xml:space="preserve">    int </w:t>
+      </w:r>
+      <w:proofErr w:type="spellStart"/>
+      <w:r>
+        <w:t>max_len</w:t>
+      </w:r>
+      <w:proofErr w:type="spellEnd"/>
+      <w:r>
+        <w:t xml:space="preserve"> = 0; </w:t>
+      </w:r>
+    </w:p>
+    <w:p>
+      <w:pPr>
+        <w:pStyle w:val="PreformattedText"/>
+      </w:pPr>
+    </w:p>
+    <w:p>
+      <w:pPr>
+        <w:pStyle w:val="PreformattedText"/>
+      </w:pPr>
+      <w:r>
+        <w:t xml:space="preserve">    for (int </w:t>
+      </w:r>
+      <w:proofErr w:type="spellStart"/>
+      <w:r>
+        <w:t>i</w:t>
+      </w:r>
+      <w:proofErr w:type="spellEnd"/>
+      <w:r>
+        <w:t xml:space="preserve"> = 0; </w:t>
+      </w:r>
+      <w:proofErr w:type="spellStart"/>
+      <w:r>
+        <w:t>i</w:t>
+      </w:r>
+      <w:proofErr w:type="spellEnd"/>
+      <w:r>
+        <w:t xml:space="preserve"> &lt; n; </w:t>
+      </w:r>
+      <w:proofErr w:type="spellStart"/>
+      <w:r>
+        <w:t>i</w:t>
+      </w:r>
+      <w:proofErr w:type="spellEnd"/>
+      <w:r>
+        <w:t>++)</w:t>
+      </w:r>
+    </w:p>
+    <w:p>
+      <w:pPr>
+        <w:pStyle w:val="PreformattedText"/>
+      </w:pPr>
+      <w:r>
+        <w:t xml:space="preserve">        </w:t>
+      </w:r>
+      <w:proofErr w:type="spellStart"/>
+      <w:r>
+        <w:t>arr</w:t>
       </w:r>
       <w:proofErr w:type="spellEnd"/>
       <w:r>
@@ -14113,81 +14768,240 @@
       </w:r>
       <w:proofErr w:type="spellStart"/>
       <w:r>
-        <w:t>s+a</w:t>
-      </w:r>
-      <w:proofErr w:type="spellEnd"/>
-      <w:r>
-        <w:t>..</w:t>
-      </w:r>
-      <w:proofErr w:type="spellStart"/>
-      <w:r>
-        <w:t>s+b</w:t>
-      </w:r>
-      <w:proofErr w:type="spellEnd"/>
-      <w:r>
-        <w:t xml:space="preserve">]. The difference between </w:t>
-      </w:r>
-      <w:proofErr w:type="spellStart"/>
-      <w:r>
-        <w:t>prefix_sum</w:t>
-      </w:r>
-      <w:proofErr w:type="spellEnd"/>
-      <w:r>
-        <w:t>[s] and that maximum element is the maximum sum of a subarray that starts at index s + 1 and of length between a and b.</w:t>
-      </w:r>
-    </w:p>
-    <w:p>
-      <w:pPr>
-        <w:pStyle w:val="PreformattedText"/>
-      </w:pPr>
-    </w:p>
-    <w:p>
-      <w:pPr>
-        <w:pStyle w:val="PreformattedText"/>
-      </w:pPr>
-      <w:r>
-        <w:t>#include &lt;bits/</w:t>
-      </w:r>
-      <w:proofErr w:type="spellStart"/>
-      <w:r>
-        <w:t>stdc</w:t>
-      </w:r>
-      <w:proofErr w:type="spellEnd"/>
-      <w:r>
-        <w:t>++.h&gt;</w:t>
-      </w:r>
-    </w:p>
-    <w:p>
-      <w:pPr>
-        <w:pStyle w:val="PreformattedText"/>
-      </w:pPr>
-    </w:p>
-    <w:p>
-      <w:pPr>
-        <w:pStyle w:val="PreformattedText"/>
-      </w:pPr>
-      <w:r>
-        <w:t>using namespace std;</w:t>
-      </w:r>
-    </w:p>
-    <w:p>
-      <w:pPr>
-        <w:pStyle w:val="PreformattedText"/>
-      </w:pPr>
-      <w:r>
-        <w:t xml:space="preserve">typedef long </w:t>
-      </w:r>
-      <w:proofErr w:type="spellStart"/>
-      <w:r>
-        <w:t>long</w:t>
-      </w:r>
-      <w:proofErr w:type="spellEnd"/>
-      <w:r>
-        <w:t xml:space="preserve"> </w:t>
-      </w:r>
-      <w:proofErr w:type="spellStart"/>
-      <w:r>
-        <w:t>ll</w:t>
+        <w:t>i</w:t>
+      </w:r>
+      <w:proofErr w:type="spellEnd"/>
+      <w:r>
+        <w:t>] = (</w:t>
+      </w:r>
+      <w:proofErr w:type="spellStart"/>
+      <w:r>
+        <w:t>arr</w:t>
+      </w:r>
+      <w:proofErr w:type="spellEnd"/>
+      <w:r>
+        <w:t>[</w:t>
+      </w:r>
+      <w:proofErr w:type="spellStart"/>
+      <w:r>
+        <w:t>i</w:t>
+      </w:r>
+      <w:proofErr w:type="spellEnd"/>
+      <w:r>
+        <w:t>] == 0) ? -1 : 1;</w:t>
+      </w:r>
+    </w:p>
+    <w:p>
+      <w:pPr>
+        <w:pStyle w:val="PreformattedText"/>
+      </w:pPr>
+      <w:r>
+        <w:t xml:space="preserve">    for (int </w:t>
+      </w:r>
+      <w:proofErr w:type="spellStart"/>
+      <w:r>
+        <w:t>i</w:t>
+      </w:r>
+      <w:proofErr w:type="spellEnd"/>
+      <w:r>
+        <w:t xml:space="preserve"> = 0; </w:t>
+      </w:r>
+      <w:proofErr w:type="spellStart"/>
+      <w:r>
+        <w:t>i</w:t>
+      </w:r>
+      <w:proofErr w:type="spellEnd"/>
+      <w:r>
+        <w:t xml:space="preserve"> &lt; n; </w:t>
+      </w:r>
+      <w:proofErr w:type="spellStart"/>
+      <w:r>
+        <w:t>i</w:t>
+      </w:r>
+      <w:proofErr w:type="spellEnd"/>
+      <w:r>
+        <w:t>++)</w:t>
+      </w:r>
+    </w:p>
+    <w:p>
+      <w:pPr>
+        <w:pStyle w:val="PreformattedText"/>
+      </w:pPr>
+      <w:r>
+        <w:t xml:space="preserve">    {</w:t>
+      </w:r>
+    </w:p>
+    <w:p>
+      <w:pPr>
+        <w:pStyle w:val="PreformattedText"/>
+      </w:pPr>
+      <w:r>
+        <w:t xml:space="preserve">        sum += </w:t>
+      </w:r>
+      <w:proofErr w:type="spellStart"/>
+      <w:r>
+        <w:t>arr</w:t>
+      </w:r>
+      <w:proofErr w:type="spellEnd"/>
+      <w:r>
+        <w:t>[</w:t>
+      </w:r>
+      <w:proofErr w:type="spellStart"/>
+      <w:r>
+        <w:t>i</w:t>
+      </w:r>
+      <w:proofErr w:type="spellEnd"/>
+      <w:r>
+        <w:t>];</w:t>
+      </w:r>
+    </w:p>
+    <w:p>
+      <w:pPr>
+        <w:pStyle w:val="PreformattedText"/>
+      </w:pPr>
+      <w:r>
+        <w:t xml:space="preserve">        if (sum == 0)</w:t>
+      </w:r>
+    </w:p>
+    <w:p>
+      <w:pPr>
+        <w:pStyle w:val="PreformattedText"/>
+      </w:pPr>
+      <w:r>
+        <w:lastRenderedPageBreak/>
+        <w:t xml:space="preserve">            </w:t>
+      </w:r>
+      <w:proofErr w:type="spellStart"/>
+      <w:r>
+        <w:t>max_len</w:t>
+      </w:r>
+      <w:proofErr w:type="spellEnd"/>
+      <w:r>
+        <w:t xml:space="preserve"> = i + 1;</w:t>
+      </w:r>
+    </w:p>
+    <w:p>
+      <w:pPr>
+        <w:pStyle w:val="PreformattedText"/>
+      </w:pPr>
+      <w:r>
+        <w:t xml:space="preserve">        else</w:t>
+      </w:r>
+    </w:p>
+    <w:p>
+      <w:pPr>
+        <w:pStyle w:val="PreformattedText"/>
+      </w:pPr>
+      <w:r>
+        <w:t xml:space="preserve">        {</w:t>
+      </w:r>
+    </w:p>
+    <w:p>
+      <w:pPr>
+        <w:pStyle w:val="PreformattedText"/>
+      </w:pPr>
+      <w:r>
+        <w:t xml:space="preserve">            if (</w:t>
+      </w:r>
+      <w:proofErr w:type="spellStart"/>
+      <w:r>
+        <w:t>hM.find</w:t>
+      </w:r>
+      <w:proofErr w:type="spellEnd"/>
+      <w:r>
+        <w:t xml:space="preserve">(sum) != </w:t>
+      </w:r>
+      <w:proofErr w:type="spellStart"/>
+      <w:r>
+        <w:t>hM.end</w:t>
+      </w:r>
+      <w:proofErr w:type="spellEnd"/>
+      <w:r>
+        <w:t xml:space="preserve">()) </w:t>
+      </w:r>
+    </w:p>
+    <w:p>
+      <w:pPr>
+        <w:pStyle w:val="PreformattedText"/>
+      </w:pPr>
+      <w:r>
+        <w:t xml:space="preserve">                </w:t>
+      </w:r>
+      <w:proofErr w:type="spellStart"/>
+      <w:r>
+        <w:t>max_len</w:t>
+      </w:r>
+      <w:proofErr w:type="spellEnd"/>
+      <w:r>
+        <w:t xml:space="preserve"> =max(</w:t>
+      </w:r>
+      <w:proofErr w:type="spellStart"/>
+      <w:r>
+        <w:t>max_len,i</w:t>
+      </w:r>
+      <w:proofErr w:type="spellEnd"/>
+      <w:r>
+        <w:t xml:space="preserve"> - </w:t>
+      </w:r>
+      <w:proofErr w:type="spellStart"/>
+      <w:r>
+        <w:t>hM</w:t>
+      </w:r>
+      <w:proofErr w:type="spellEnd"/>
+      <w:r>
+        <w:t xml:space="preserve">[sum]);       </w:t>
+      </w:r>
+    </w:p>
+    <w:p>
+      <w:pPr>
+        <w:pStyle w:val="PreformattedText"/>
+      </w:pPr>
+      <w:r>
+        <w:t xml:space="preserve">            else </w:t>
+      </w:r>
+    </w:p>
+    <w:p>
+      <w:pPr>
+        <w:pStyle w:val="PreformattedText"/>
+      </w:pPr>
+      <w:r>
+        <w:t xml:space="preserve">               </w:t>
+      </w:r>
+      <w:proofErr w:type="spellStart"/>
+      <w:r>
+        <w:t>hM</w:t>
+      </w:r>
+      <w:proofErr w:type="spellEnd"/>
+      <w:r>
+        <w:t>[sum] = i;</w:t>
+      </w:r>
+    </w:p>
+    <w:p>
+      <w:pPr>
+        <w:pStyle w:val="PreformattedText"/>
+      </w:pPr>
+      <w:r>
+        <w:t xml:space="preserve">        }</w:t>
+      </w:r>
+    </w:p>
+    <w:p>
+      <w:pPr>
+        <w:pStyle w:val="PreformattedText"/>
+      </w:pPr>
+      <w:r>
+        <w:t xml:space="preserve">     }</w:t>
+      </w:r>
+    </w:p>
+    <w:p>
+      <w:pPr>
+        <w:pStyle w:val="PreformattedText"/>
+      </w:pPr>
+      <w:r>
+        <w:t xml:space="preserve">    return </w:t>
+      </w:r>
+      <w:proofErr w:type="spellStart"/>
+      <w:r>
+        <w:t>max_len</w:t>
       </w:r>
       <w:proofErr w:type="spellEnd"/>
       <w:r>
@@ -14198,132 +15012,327 @@
       <w:pPr>
         <w:pStyle w:val="PreformattedText"/>
       </w:pPr>
-      <w:proofErr w:type="spellStart"/>
-      <w:r>
-        <w:t>const</w:t>
-      </w:r>
-      <w:proofErr w:type="spellEnd"/>
-      <w:r>
-        <w:t xml:space="preserve"> int </w:t>
-      </w:r>
-      <w:proofErr w:type="spellStart"/>
-      <w:r>
-        <w:t>maxN</w:t>
-      </w:r>
-      <w:proofErr w:type="spellEnd"/>
-      <w:r>
-        <w:t xml:space="preserve"> = 2e5+1;</w:t>
-      </w:r>
-    </w:p>
-    <w:p>
-      <w:pPr>
-        <w:pStyle w:val="PreformattedText"/>
-      </w:pPr>
-    </w:p>
-    <w:p>
-      <w:pPr>
-        <w:pStyle w:val="PreformattedText"/>
-      </w:pPr>
-      <w:r>
-        <w:t>int N, A, B;</w:t>
-      </w:r>
-    </w:p>
-    <w:p>
-      <w:pPr>
-        <w:pStyle w:val="PreformattedText"/>
-      </w:pPr>
-      <w:proofErr w:type="spellStart"/>
-      <w:r>
-        <w:t>ll</w:t>
-      </w:r>
-      <w:proofErr w:type="spellEnd"/>
-      <w:r>
-        <w:t xml:space="preserve"> pre[</w:t>
-      </w:r>
-      <w:proofErr w:type="spellStart"/>
-      <w:r>
-        <w:t>maxN</w:t>
-      </w:r>
-      <w:proofErr w:type="spellEnd"/>
-      <w:r>
-        <w:t>];</w:t>
-      </w:r>
-    </w:p>
-    <w:p>
-      <w:pPr>
-        <w:pStyle w:val="PreformattedText"/>
-      </w:pPr>
-      <w:r>
-        <w:t>multiset&lt;</w:t>
-      </w:r>
-      <w:proofErr w:type="spellStart"/>
-      <w:r>
-        <w:t>ll</w:t>
-      </w:r>
-      <w:proofErr w:type="spellEnd"/>
-      <w:r>
-        <w:t>&gt; S;</w:t>
-      </w:r>
-    </w:p>
-    <w:p>
-      <w:pPr>
-        <w:pStyle w:val="PreformattedText"/>
-      </w:pPr>
-    </w:p>
-    <w:p>
-      <w:pPr>
-        <w:pStyle w:val="PreformattedText"/>
-      </w:pPr>
-      <w:r>
-        <w:t>int main(){</w:t>
-      </w:r>
-    </w:p>
-    <w:p>
-      <w:pPr>
-        <w:pStyle w:val="PreformattedText"/>
-      </w:pPr>
-      <w:r>
-        <w:t xml:space="preserve">    </w:t>
-      </w:r>
-      <w:proofErr w:type="spellStart"/>
-      <w:r>
-        <w:t>scanf</w:t>
-      </w:r>
-      <w:proofErr w:type="spellEnd"/>
-      <w:r>
-        <w:t>("%d %d %d", &amp;N, &amp;A, &amp;B);</w:t>
-      </w:r>
-    </w:p>
-    <w:p>
-      <w:pPr>
-        <w:pStyle w:val="PreformattedText"/>
-      </w:pPr>
-      <w:r>
-        <w:t xml:space="preserve">    for(int </w:t>
-      </w:r>
-      <w:proofErr w:type="spellStart"/>
-      <w:r>
-        <w:t>i</w:t>
-      </w:r>
-      <w:proofErr w:type="spellEnd"/>
-      <w:r>
-        <w:t xml:space="preserve"> = 1; </w:t>
-      </w:r>
-      <w:proofErr w:type="spellStart"/>
-      <w:r>
-        <w:t>i</w:t>
-      </w:r>
-      <w:proofErr w:type="spellEnd"/>
-      <w:r>
-        <w:t xml:space="preserve"> &lt;= N; </w:t>
-      </w:r>
-      <w:proofErr w:type="spellStart"/>
-      <w:r>
-        <w:t>i</w:t>
-      </w:r>
-      <w:proofErr w:type="spellEnd"/>
-      <w:r>
-        <w:t>++){</w:t>
+      <w:r>
+        <w:t xml:space="preserve">    }</w:t>
+      </w:r>
+    </w:p>
+    <w:p>
+      <w:pPr>
+        <w:pStyle w:val="PreformattedText"/>
+      </w:pPr>
+    </w:p>
+    <w:p>
+      <w:pPr>
+        <w:pStyle w:val="PreformattedText"/>
+      </w:pPr>
+      <w:r>
+        <w:t xml:space="preserve">41. Find the </w:t>
+      </w:r>
+      <w:proofErr w:type="spellStart"/>
+      <w:r>
+        <w:t>len</w:t>
+      </w:r>
+      <w:proofErr w:type="spellEnd"/>
+      <w:r>
+        <w:t xml:space="preserve"> of maximum subarray which contains equal more 1 than 0.</w:t>
+      </w:r>
+    </w:p>
+    <w:p>
+      <w:pPr>
+        <w:pStyle w:val="PreformattedText"/>
+      </w:pPr>
+    </w:p>
+    <w:p>
+      <w:pPr>
+        <w:pStyle w:val="PreformattedText"/>
+      </w:pPr>
+      <w:r>
+        <w:t xml:space="preserve">Ans.  </w:t>
+      </w:r>
+    </w:p>
+    <w:p>
+      <w:pPr>
+        <w:pStyle w:val="PreformattedText"/>
+      </w:pPr>
+    </w:p>
+    <w:p>
+      <w:pPr>
+        <w:pStyle w:val="PreformattedText"/>
+      </w:pPr>
+      <w:r>
+        <w:t xml:space="preserve">int </w:t>
+      </w:r>
+      <w:proofErr w:type="spellStart"/>
+      <w:r>
+        <w:t>longestWPI</w:t>
+      </w:r>
+      <w:proofErr w:type="spellEnd"/>
+      <w:r>
+        <w:t>(vector&lt;int&gt;&amp; hours)</w:t>
+      </w:r>
+    </w:p>
+    <w:p>
+      <w:pPr>
+        <w:pStyle w:val="PreformattedText"/>
+      </w:pPr>
+      <w:r>
+        <w:t xml:space="preserve"> {</w:t>
+      </w:r>
+    </w:p>
+    <w:p>
+      <w:pPr>
+        <w:pStyle w:val="PreformattedText"/>
+      </w:pPr>
+      <w:r>
+        <w:t xml:space="preserve">       int res = 0, score = 0, n = </w:t>
+      </w:r>
+      <w:proofErr w:type="spellStart"/>
+      <w:r>
+        <w:t>hours.size</w:t>
+      </w:r>
+      <w:proofErr w:type="spellEnd"/>
+      <w:r>
+        <w:t>();</w:t>
+      </w:r>
+    </w:p>
+    <w:p>
+      <w:pPr>
+        <w:pStyle w:val="PreformattedText"/>
+      </w:pPr>
+      <w:r>
+        <w:t xml:space="preserve">       </w:t>
+      </w:r>
+      <w:proofErr w:type="spellStart"/>
+      <w:r>
+        <w:t>unordered_map</w:t>
+      </w:r>
+      <w:proofErr w:type="spellEnd"/>
+      <w:r>
+        <w:t xml:space="preserve">&lt;int, int&gt; seen;     //stores the first </w:t>
+      </w:r>
+      <w:proofErr w:type="spellStart"/>
+      <w:r>
+        <w:t>occurance</w:t>
+      </w:r>
+      <w:proofErr w:type="spellEnd"/>
+      <w:r>
+        <w:t xml:space="preserve"> of score</w:t>
+      </w:r>
+    </w:p>
+    <w:p>
+      <w:pPr>
+        <w:pStyle w:val="PreformattedText"/>
+      </w:pPr>
+      <w:r>
+        <w:t xml:space="preserve">        for (int </w:t>
+      </w:r>
+      <w:proofErr w:type="spellStart"/>
+      <w:r>
+        <w:t>i</w:t>
+      </w:r>
+      <w:proofErr w:type="spellEnd"/>
+      <w:r>
+        <w:t xml:space="preserve"> = 0; </w:t>
+      </w:r>
+      <w:proofErr w:type="spellStart"/>
+      <w:r>
+        <w:t>i</w:t>
+      </w:r>
+      <w:proofErr w:type="spellEnd"/>
+      <w:r>
+        <w:t xml:space="preserve"> &lt; n; ++</w:t>
+      </w:r>
+      <w:proofErr w:type="spellStart"/>
+      <w:r>
+        <w:t>i</w:t>
+      </w:r>
+      <w:proofErr w:type="spellEnd"/>
+      <w:r>
+        <w:t>)</w:t>
+      </w:r>
+    </w:p>
+    <w:p>
+      <w:pPr>
+        <w:pStyle w:val="PreformattedText"/>
+      </w:pPr>
+      <w:r>
+        <w:t xml:space="preserve">        {</w:t>
+      </w:r>
+    </w:p>
+    <w:p>
+      <w:pPr>
+        <w:pStyle w:val="PreformattedText"/>
+      </w:pPr>
+      <w:r>
+        <w:t xml:space="preserve">            score += hours[</w:t>
+      </w:r>
+      <w:proofErr w:type="spellStart"/>
+      <w:r>
+        <w:t>i</w:t>
+      </w:r>
+      <w:proofErr w:type="spellEnd"/>
+      <w:r>
+        <w:t>] &gt; 8 ? 1 : -1;</w:t>
+      </w:r>
+    </w:p>
+    <w:p>
+      <w:pPr>
+        <w:pStyle w:val="PreformattedText"/>
+      </w:pPr>
+      <w:r>
+        <w:t xml:space="preserve">            if (score &gt; 0)</w:t>
+      </w:r>
+    </w:p>
+    <w:p>
+      <w:pPr>
+        <w:pStyle w:val="PreformattedText"/>
+      </w:pPr>
+      <w:r>
+        <w:t xml:space="preserve">            {</w:t>
+      </w:r>
+    </w:p>
+    <w:p>
+      <w:pPr>
+        <w:pStyle w:val="PreformattedText"/>
+      </w:pPr>
+      <w:r>
+        <w:t xml:space="preserve">                res = </w:t>
+      </w:r>
+      <w:proofErr w:type="spellStart"/>
+      <w:r>
+        <w:t>i</w:t>
+      </w:r>
+      <w:proofErr w:type="spellEnd"/>
+      <w:r>
+        <w:t xml:space="preserve"> + 1;</w:t>
+      </w:r>
+    </w:p>
+    <w:p>
+      <w:pPr>
+        <w:pStyle w:val="PreformattedText"/>
+      </w:pPr>
+      <w:r>
+        <w:t xml:space="preserve">            }</w:t>
+      </w:r>
+    </w:p>
+    <w:p>
+      <w:pPr>
+        <w:pStyle w:val="PreformattedText"/>
+      </w:pPr>
+      <w:r>
+        <w:t xml:space="preserve">            else</w:t>
+      </w:r>
+    </w:p>
+    <w:p>
+      <w:pPr>
+        <w:pStyle w:val="PreformattedText"/>
+      </w:pPr>
+      <w:r>
+        <w:t xml:space="preserve">            {</w:t>
+      </w:r>
+    </w:p>
+    <w:p>
+      <w:pPr>
+        <w:pStyle w:val="PreformattedText"/>
+      </w:pPr>
+      <w:r>
+        <w:t xml:space="preserve">              if (</w:t>
+      </w:r>
+      <w:proofErr w:type="spellStart"/>
+      <w:r>
+        <w:t>seen.find</w:t>
+      </w:r>
+      <w:proofErr w:type="spellEnd"/>
+      <w:r>
+        <w:t xml:space="preserve">(score) == </w:t>
+      </w:r>
+      <w:proofErr w:type="spellStart"/>
+      <w:r>
+        <w:t>seen.end</w:t>
+      </w:r>
+      <w:proofErr w:type="spellEnd"/>
+      <w:r>
+        <w:t>())</w:t>
+      </w:r>
+    </w:p>
+    <w:p>
+      <w:pPr>
+        <w:pStyle w:val="PreformattedText"/>
+      </w:pPr>
+      <w:r>
+        <w:t xml:space="preserve">                  seen[score] = </w:t>
+      </w:r>
+      <w:proofErr w:type="spellStart"/>
+      <w:r>
+        <w:t>i</w:t>
+      </w:r>
+      <w:proofErr w:type="spellEnd"/>
+      <w:r>
+        <w:t>;</w:t>
+      </w:r>
+    </w:p>
+    <w:p>
+      <w:pPr>
+        <w:pStyle w:val="PreformattedText"/>
+      </w:pPr>
+      <w:r>
+        <w:t xml:space="preserve">              if (</w:t>
+      </w:r>
+      <w:proofErr w:type="spellStart"/>
+      <w:r>
+        <w:t>seen.find</w:t>
+      </w:r>
+      <w:proofErr w:type="spellEnd"/>
+      <w:r>
+        <w:t xml:space="preserve">(score - 1) != </w:t>
+      </w:r>
+      <w:proofErr w:type="spellStart"/>
+      <w:r>
+        <w:t>seen.end</w:t>
+      </w:r>
+      <w:proofErr w:type="spellEnd"/>
+      <w:r>
+        <w:t>())</w:t>
+      </w:r>
+    </w:p>
+    <w:p>
+      <w:pPr>
+        <w:pStyle w:val="PreformattedText"/>
+      </w:pPr>
+      <w:r>
+        <w:t xml:space="preserve">                  res = max(res, </w:t>
+      </w:r>
+      <w:proofErr w:type="spellStart"/>
+      <w:r>
+        <w:t>i</w:t>
+      </w:r>
+      <w:proofErr w:type="spellEnd"/>
+      <w:r>
+        <w:t xml:space="preserve"> - seen[score - 1]);</w:t>
+      </w:r>
+    </w:p>
+    <w:p>
+      <w:pPr>
+        <w:pStyle w:val="PreformattedText"/>
+      </w:pPr>
+      <w:r>
+        <w:t xml:space="preserve">            }</w:t>
+      </w:r>
+    </w:p>
+    <w:p>
+      <w:pPr>
+        <w:pStyle w:val="PreformattedText"/>
+      </w:pPr>
+      <w:r>
+        <w:t xml:space="preserve">        }</w:t>
+      </w:r>
+    </w:p>
+    <w:p>
+      <w:pPr>
+        <w:pStyle w:val="PreformattedText"/>
+      </w:pPr>
+      <w:r>
+        <w:t xml:space="preserve">        return res;</w:t>
       </w:r>
     </w:p>
     <w:p>
@@ -14333,46 +15342,6 @@
       <w:r>
         <w:t xml:space="preserve">        </w:t>
       </w:r>
-      <w:proofErr w:type="spellStart"/>
-      <w:r>
-        <w:t>scanf</w:t>
-      </w:r>
-      <w:proofErr w:type="spellEnd"/>
-      <w:r>
-        <w:t>("%</w:t>
-      </w:r>
-      <w:proofErr w:type="spellStart"/>
-      <w:r>
-        <w:t>lld</w:t>
-      </w:r>
-      <w:proofErr w:type="spellEnd"/>
-      <w:r>
-        <w:t>", &amp;pre[</w:t>
-      </w:r>
-      <w:proofErr w:type="spellStart"/>
-      <w:r>
-        <w:t>i</w:t>
-      </w:r>
-      <w:proofErr w:type="spellEnd"/>
-      <w:r>
-        <w:t>]);</w:t>
-      </w:r>
-    </w:p>
-    <w:p>
-      <w:pPr>
-        <w:pStyle w:val="PreformattedText"/>
-      </w:pPr>
-      <w:r>
-        <w:t xml:space="preserve">        pre[</w:t>
-      </w:r>
-      <w:proofErr w:type="spellStart"/>
-      <w:r>
-        <w:t>i</w:t>
-      </w:r>
-      <w:proofErr w:type="spellEnd"/>
-      <w:r>
-        <w:t>] += pre[i-1];</w:t>
-      </w:r>
     </w:p>
     <w:p>
       <w:pPr>
@@ -14392,196 +15361,159 @@
         <w:pStyle w:val="PreformattedText"/>
       </w:pPr>
       <w:r>
-        <w:t xml:space="preserve">    for(int </w:t>
-      </w:r>
-      <w:proofErr w:type="spellStart"/>
-      <w:r>
-        <w:t>i</w:t>
-      </w:r>
-      <w:proofErr w:type="spellEnd"/>
-      <w:r>
-        <w:t xml:space="preserve"> = A; </w:t>
-      </w:r>
-      <w:proofErr w:type="spellStart"/>
-      <w:r>
-        <w:t>i</w:t>
-      </w:r>
-      <w:proofErr w:type="spellEnd"/>
-      <w:r>
-        <w:t xml:space="preserve"> &lt;= B; </w:t>
-      </w:r>
-      <w:proofErr w:type="spellStart"/>
-      <w:r>
-        <w:t>i</w:t>
-      </w:r>
-      <w:proofErr w:type="spellEnd"/>
-      <w:r>
-        <w:t>++)</w:t>
-      </w:r>
-    </w:p>
-    <w:p>
-      <w:pPr>
-        <w:pStyle w:val="PreformattedText"/>
-      </w:pPr>
-      <w:r>
-        <w:t xml:space="preserve">        </w:t>
-      </w:r>
-      <w:proofErr w:type="spellStart"/>
-      <w:r>
-        <w:t>S.insert</w:t>
-      </w:r>
-      <w:proofErr w:type="spellEnd"/>
-      <w:r>
-        <w:t>(pre[</w:t>
-      </w:r>
-      <w:proofErr w:type="spellStart"/>
-      <w:r>
-        <w:t>i</w:t>
-      </w:r>
-      <w:proofErr w:type="spellEnd"/>
-      <w:r>
-        <w:t>]);</w:t>
-      </w:r>
-    </w:p>
-    <w:p>
-      <w:pPr>
-        <w:pStyle w:val="PreformattedText"/>
-      </w:pPr>
-    </w:p>
-    <w:p>
-      <w:pPr>
-        <w:pStyle w:val="PreformattedText"/>
-      </w:pPr>
-      <w:r>
-        <w:t xml:space="preserve">    </w:t>
-      </w:r>
-      <w:proofErr w:type="spellStart"/>
-      <w:r>
-        <w:t>ll</w:t>
-      </w:r>
-      <w:proofErr w:type="spellEnd"/>
-      <w:r>
-        <w:t xml:space="preserve"> best = *</w:t>
-      </w:r>
-      <w:proofErr w:type="spellStart"/>
-      <w:r>
-        <w:t>S.rbegin</w:t>
-      </w:r>
-      <w:proofErr w:type="spellEnd"/>
-      <w:r>
-        <w:t>();</w:t>
-      </w:r>
-    </w:p>
-    <w:p>
-      <w:pPr>
-        <w:pStyle w:val="PreformattedText"/>
-      </w:pPr>
-      <w:r>
-        <w:t xml:space="preserve">    for(int </w:t>
-      </w:r>
-      <w:proofErr w:type="spellStart"/>
-      <w:r>
-        <w:t>i</w:t>
-      </w:r>
-      <w:proofErr w:type="spellEnd"/>
-      <w:r>
-        <w:t xml:space="preserve"> = 1; </w:t>
-      </w:r>
-      <w:proofErr w:type="spellStart"/>
-      <w:r>
-        <w:t>i+A</w:t>
-      </w:r>
-      <w:proofErr w:type="spellEnd"/>
-      <w:r>
-        <w:t xml:space="preserve"> &lt;= N; </w:t>
-      </w:r>
-      <w:proofErr w:type="spellStart"/>
-      <w:r>
-        <w:t>i</w:t>
-      </w:r>
-      <w:proofErr w:type="spellEnd"/>
-      <w:r>
-        <w:t>++){</w:t>
-      </w:r>
-    </w:p>
-    <w:p>
-      <w:pPr>
-        <w:pStyle w:val="PreformattedText"/>
-      </w:pPr>
-      <w:r>
-        <w:t xml:space="preserve">        </w:t>
-      </w:r>
-      <w:proofErr w:type="spellStart"/>
-      <w:r>
-        <w:t>S.erase</w:t>
-      </w:r>
-      <w:proofErr w:type="spellEnd"/>
-      <w:r>
-        <w:t>(pre[i+A-1]);</w:t>
-      </w:r>
-    </w:p>
-    <w:p>
-      <w:pPr>
-        <w:pStyle w:val="PreformattedText"/>
-      </w:pPr>
-      <w:r>
-        <w:t xml:space="preserve">        if(</w:t>
-      </w:r>
-      <w:proofErr w:type="spellStart"/>
-      <w:r>
-        <w:t>i+B</w:t>
-      </w:r>
-      <w:proofErr w:type="spellEnd"/>
-      <w:r>
-        <w:t xml:space="preserve"> &lt;= N)</w:t>
-      </w:r>
-    </w:p>
-    <w:p>
-      <w:pPr>
-        <w:pStyle w:val="PreformattedText"/>
-      </w:pPr>
-      <w:r>
-        <w:t xml:space="preserve">            </w:t>
-      </w:r>
-      <w:proofErr w:type="spellStart"/>
-      <w:r>
-        <w:t>S.insert</w:t>
-      </w:r>
-      <w:proofErr w:type="spellEnd"/>
-      <w:r>
-        <w:t>(pre[</w:t>
-      </w:r>
-      <w:proofErr w:type="spellStart"/>
-      <w:r>
-        <w:t>i+B</w:t>
-      </w:r>
-      <w:proofErr w:type="spellEnd"/>
-      <w:r>
-        <w:t>]);</w:t>
-      </w:r>
-    </w:p>
-    <w:p>
-      <w:pPr>
-        <w:pStyle w:val="PreformattedText"/>
-      </w:pPr>
-      <w:r>
-        <w:t xml:space="preserve">        best = max(best, *</w:t>
-      </w:r>
-      <w:proofErr w:type="spellStart"/>
-      <w:r>
-        <w:t>S.rbegin</w:t>
-      </w:r>
-      <w:proofErr w:type="spellEnd"/>
-      <w:r>
-        <w:t>()-pre[</w:t>
-      </w:r>
-      <w:proofErr w:type="spellStart"/>
-      <w:r>
-        <w:t>i</w:t>
-      </w:r>
-      <w:proofErr w:type="spellEnd"/>
-      <w:r>
-        <w:t>]);</w:t>
+        <w:t>42. Binary To Grey</w:t>
+      </w:r>
+    </w:p>
+    <w:p>
+      <w:pPr>
+        <w:pStyle w:val="PreformattedText"/>
+      </w:pPr>
+    </w:p>
+    <w:p>
+      <w:pPr>
+        <w:pStyle w:val="PreformattedText"/>
+      </w:pPr>
+      <w:r>
+        <w:t xml:space="preserve">Ans. </w:t>
+      </w:r>
+      <w:r>
+        <w:t xml:space="preserve">int </w:t>
+      </w:r>
+      <w:proofErr w:type="spellStart"/>
+      <w:r>
+        <w:t>greyConverter</w:t>
+      </w:r>
+      <w:proofErr w:type="spellEnd"/>
+      <w:r>
+        <w:t xml:space="preserve">(int n) </w:t>
+      </w:r>
+    </w:p>
+    <w:p>
+      <w:pPr>
+        <w:pStyle w:val="PreformattedText"/>
+      </w:pPr>
+      <w:r>
+        <w:t xml:space="preserve">      </w:t>
+      </w:r>
+      <w:r>
+        <w:t xml:space="preserve">{ </w:t>
+      </w:r>
+    </w:p>
+    <w:p>
+      <w:pPr>
+        <w:pStyle w:val="PreformattedText"/>
+      </w:pPr>
+      <w:r>
+        <w:t xml:space="preserve">         </w:t>
+      </w:r>
+      <w:r>
+        <w:t xml:space="preserve">return n ^ (n &gt;&gt; 1); </w:t>
+      </w:r>
+    </w:p>
+    <w:p>
+      <w:pPr>
+        <w:pStyle w:val="PreformattedText"/>
+      </w:pPr>
+      <w:r>
+        <w:t xml:space="preserve">      </w:t>
+      </w:r>
+      <w:r>
+        <w:t>}</w:t>
+      </w:r>
+    </w:p>
+    <w:p>
+      <w:pPr>
+        <w:pStyle w:val="PreformattedText"/>
+      </w:pPr>
+    </w:p>
+    <w:p>
+      <w:pPr>
+        <w:pStyle w:val="PreformattedText"/>
+      </w:pPr>
+      <w:r>
+        <w:t>43. Gray to Binary</w:t>
+      </w:r>
+    </w:p>
+    <w:p>
+      <w:pPr>
+        <w:pStyle w:val="PreformattedText"/>
+      </w:pPr>
+    </w:p>
+    <w:p>
+      <w:pPr>
+        <w:pStyle w:val="PreformattedText"/>
+      </w:pPr>
+      <w:r>
+        <w:t xml:space="preserve">Ans. </w:t>
+      </w:r>
+    </w:p>
+    <w:p>
+      <w:pPr>
+        <w:pStyle w:val="PreformattedText"/>
+      </w:pPr>
+    </w:p>
+    <w:p>
+      <w:pPr>
+        <w:pStyle w:val="PreformattedText"/>
+      </w:pPr>
+      <w:r>
+        <w:t xml:space="preserve">int </w:t>
+      </w:r>
+      <w:proofErr w:type="spellStart"/>
+      <w:r>
+        <w:t>binaryConverter</w:t>
+      </w:r>
+      <w:proofErr w:type="spellEnd"/>
+      <w:r>
+        <w:t>(int n)</w:t>
+      </w:r>
+    </w:p>
+    <w:p>
+      <w:pPr>
+        <w:pStyle w:val="PreformattedText"/>
+      </w:pPr>
+      <w:r>
+        <w:t>{</w:t>
+      </w:r>
+    </w:p>
+    <w:p>
+      <w:pPr>
+        <w:pStyle w:val="PreformattedText"/>
+      </w:pPr>
+      <w:r>
+        <w:t xml:space="preserve">    int res = n;</w:t>
+      </w:r>
+    </w:p>
+    <w:p>
+      <w:pPr>
+        <w:pStyle w:val="PreformattedText"/>
+      </w:pPr>
+      <w:r>
+        <w:t xml:space="preserve">    while (n &gt; 0)</w:t>
+      </w:r>
+    </w:p>
+    <w:p>
+      <w:pPr>
+        <w:pStyle w:val="PreformattedText"/>
+      </w:pPr>
+      <w:r>
+        <w:t xml:space="preserve">    {</w:t>
+      </w:r>
+    </w:p>
+    <w:p>
+      <w:pPr>
+        <w:pStyle w:val="PreformattedText"/>
+      </w:pPr>
+      <w:r>
+        <w:t xml:space="preserve">        n &gt;&gt;= 1;</w:t>
+      </w:r>
+    </w:p>
+    <w:p>
+      <w:pPr>
+        <w:pStyle w:val="PreformattedText"/>
+      </w:pPr>
+      <w:r>
+        <w:t xml:space="preserve">        res ^= n;</w:t>
       </w:r>
     </w:p>
     <w:p>
@@ -14596,29 +15528,8 @@
       <w:pPr>
         <w:pStyle w:val="PreformattedText"/>
       </w:pPr>
-    </w:p>
-    <w:p>
-      <w:pPr>
-        <w:pStyle w:val="PreformattedText"/>
-      </w:pPr>
-      <w:r>
-        <w:t xml:space="preserve">    </w:t>
-      </w:r>
-      <w:proofErr w:type="spellStart"/>
-      <w:r>
-        <w:t>printf</w:t>
-      </w:r>
-      <w:proofErr w:type="spellEnd"/>
-      <w:r>
-        <w:t>("%</w:t>
-      </w:r>
-      <w:proofErr w:type="spellStart"/>
-      <w:r>
-        <w:t>lld</w:t>
-      </w:r>
-      <w:proofErr w:type="spellEnd"/>
-      <w:r>
-        <w:t>\n", best);</w:t>
+      <w:r>
+        <w:t xml:space="preserve">    return res;</w:t>
       </w:r>
     </w:p>
     <w:p>

</xml_diff>